<commit_message>
primer trimestre sincronizado de drive a github
</commit_message>
<xml_diff>
--- a/Documentacion/Primer Trimestre/Tabulacion de encuesta.docx
+++ b/Documentacion/Primer Trimestre/Tabulacion de encuesta.docx
@@ -463,12 +463,12 @@
           <wp:inline distB="114300" distT="114300" distL="114300" distR="114300">
             <wp:extent cx="5731200" cy="2603500"/>
             <wp:effectExtent b="0" l="0" r="0" t="0"/>
-            <wp:docPr descr="Gráfico de respuestas de formularios. Título de la pregunta: ¿En su empresa se maneja actualmente un software relacionado a la gestión de recursos humanos?. Número de respuestas: 30 respuestas." id="3" name="image10.png"/>
+            <wp:docPr descr="Gráfico de respuestas de formularios. Título de la pregunta: ¿En su empresa se maneja actualmente un software relacionado a la gestión de recursos humanos?. Número de respuestas: 30 respuestas." id="3" name="image3.png"/>
             <a:graphic>
               <a:graphicData uri="http://schemas.openxmlformats.org/drawingml/2006/picture">
                 <pic:pic>
                   <pic:nvPicPr>
-                    <pic:cNvPr descr="Gráfico de respuestas de formularios. Título de la pregunta: ¿En su empresa se maneja actualmente un software relacionado a la gestión de recursos humanos?. Número de respuestas: 30 respuestas." id="0" name="image10.png"/>
+                    <pic:cNvPr descr="Gráfico de respuestas de formularios. Título de la pregunta: ¿En su empresa se maneja actualmente un software relacionado a la gestión de recursos humanos?. Número de respuestas: 30 respuestas." id="0" name="image3.png"/>
                     <pic:cNvPicPr preferRelativeResize="0"/>
                   </pic:nvPicPr>
                   <pic:blipFill>
@@ -790,12 +790,12 @@
           <wp:inline distB="114300" distT="114300" distL="114300" distR="114300">
             <wp:extent cx="3307950" cy="2181225"/>
             <wp:effectExtent b="0" l="0" r="0" t="0"/>
-            <wp:docPr id="12" name="image12.png"/>
+            <wp:docPr id="12" name="image14.png"/>
             <a:graphic>
               <a:graphicData uri="http://schemas.openxmlformats.org/drawingml/2006/picture">
                 <pic:pic>
                   <pic:nvPicPr>
-                    <pic:cNvPr id="0" name="image12.png"/>
+                    <pic:cNvPr id="0" name="image14.png"/>
                     <pic:cNvPicPr preferRelativeResize="0"/>
                   </pic:nvPicPr>
                   <pic:blipFill>
@@ -1550,12 +1550,12 @@
             <wp:extent cx="5731200" cy="2603500"/>
             <wp:effectExtent b="0" l="0" r="0" t="0"/>
             <wp:wrapTopAndBottom distB="114300" distT="114300"/>
-            <wp:docPr descr="Gráfico de respuestas de formularios. Título de la pregunta: Si cuenta con un software ¿Considera que este cumple con los requerimientos de su área de recursos humanos?. Número de respuestas: 23 respuestas." id="15" name="image6.png"/>
+            <wp:docPr descr="Gráfico de respuestas de formularios. Título de la pregunta: Si cuenta con un software ¿Considera que este cumple con los requerimientos de su área de recursos humanos?. Número de respuestas: 23 respuestas." id="15" name="image9.png"/>
             <a:graphic>
               <a:graphicData uri="http://schemas.openxmlformats.org/drawingml/2006/picture">
                 <pic:pic>
                   <pic:nvPicPr>
-                    <pic:cNvPr descr="Gráfico de respuestas de formularios. Título de la pregunta: Si cuenta con un software ¿Considera que este cumple con los requerimientos de su área de recursos humanos?. Número de respuestas: 23 respuestas." id="0" name="image6.png"/>
+                    <pic:cNvPr descr="Gráfico de respuestas de formularios. Título de la pregunta: Si cuenta con un software ¿Considera que este cumple con los requerimientos de su área de recursos humanos?. Número de respuestas: 23 respuestas." id="0" name="image9.png"/>
                     <pic:cNvPicPr preferRelativeResize="0"/>
                   </pic:nvPicPr>
                   <pic:blipFill>
@@ -1805,12 +1805,12 @@
           <wp:inline distB="114300" distT="114300" distL="114300" distR="114300">
             <wp:extent cx="5731200" cy="2730500"/>
             <wp:effectExtent b="0" l="0" r="0" t="0"/>
-            <wp:docPr descr="Gráfico de respuestas de formularios. Título de la pregunta: ¿Dentro de recursos humanos cual consideraría un problema actual que debería ser solucionado?. Número de respuestas: 30 respuestas." id="9" name="image8.png"/>
+            <wp:docPr descr="Gráfico de respuestas de formularios. Título de la pregunta: ¿Dentro de recursos humanos cual consideraría un problema actual que debería ser solucionado?. Número de respuestas: 30 respuestas." id="9" name="image12.png"/>
             <a:graphic>
               <a:graphicData uri="http://schemas.openxmlformats.org/drawingml/2006/picture">
                 <pic:pic>
                   <pic:nvPicPr>
-                    <pic:cNvPr descr="Gráfico de respuestas de formularios. Título de la pregunta: ¿Dentro de recursos humanos cual consideraría un problema actual que debería ser solucionado?. Número de respuestas: 30 respuestas." id="0" name="image8.png"/>
+                    <pic:cNvPr descr="Gráfico de respuestas de formularios. Título de la pregunta: ¿Dentro de recursos humanos cual consideraría un problema actual que debería ser solucionado?. Número de respuestas: 30 respuestas." id="0" name="image12.png"/>
                     <pic:cNvPicPr preferRelativeResize="0"/>
                   </pic:nvPicPr>
                   <pic:blipFill>
@@ -2365,12 +2365,12 @@
           <wp:inline distB="114300" distT="114300" distL="114300" distR="114300">
             <wp:extent cx="5731200" cy="2425700"/>
             <wp:effectExtent b="0" l="0" r="0" t="0"/>
-            <wp:docPr descr="Gráfico de respuestas de formularios. Título de la pregunta: ¿El sistema ofrece un servicio de solicitudes, vacaciones o incapacidades para los empleados?. Número de respuestas: 21 respuestas." id="8" name="image7.png"/>
+            <wp:docPr descr="Gráfico de respuestas de formularios. Título de la pregunta: ¿El sistema ofrece un servicio de solicitudes, vacaciones o incapacidades para los empleados?. Número de respuestas: 21 respuestas." id="8" name="image8.png"/>
             <a:graphic>
               <a:graphicData uri="http://schemas.openxmlformats.org/drawingml/2006/picture">
                 <pic:pic>
                   <pic:nvPicPr>
-                    <pic:cNvPr descr="Gráfico de respuestas de formularios. Título de la pregunta: ¿El sistema ofrece un servicio de solicitudes, vacaciones o incapacidades para los empleados?. Número de respuestas: 21 respuestas." id="0" name="image7.png"/>
+                    <pic:cNvPr descr="Gráfico de respuestas de formularios. Título de la pregunta: ¿El sistema ofrece un servicio de solicitudes, vacaciones o incapacidades para los empleados?. Número de respuestas: 21 respuestas." id="0" name="image8.png"/>
                     <pic:cNvPicPr preferRelativeResize="0"/>
                   </pic:nvPicPr>
                   <pic:blipFill>
@@ -3185,12 +3185,12 @@
           <wp:inline distB="114300" distT="114300" distL="114300" distR="114300">
             <wp:extent cx="5731200" cy="2616200"/>
             <wp:effectExtent b="0" l="0" r="0" t="0"/>
-            <wp:docPr descr="Gráfico de respuestas de formularios. Título de la pregunta: ¿Cuánto tiempo le toma generalmente obtener la información que necesita del departamento de recursos humanos?. Número de respuestas: 21 respuestas." id="4" name="image5.png"/>
+            <wp:docPr descr="Gráfico de respuestas de formularios. Título de la pregunta: ¿Cuánto tiempo le toma generalmente obtener la información que necesita del departamento de recursos humanos?. Número de respuestas: 21 respuestas." id="4" name="image1.png"/>
             <a:graphic>
               <a:graphicData uri="http://schemas.openxmlformats.org/drawingml/2006/picture">
                 <pic:pic>
                   <pic:nvPicPr>
-                    <pic:cNvPr descr="Gráfico de respuestas de formularios. Título de la pregunta: ¿Cuánto tiempo le toma generalmente obtener la información que necesita del departamento de recursos humanos?. Número de respuestas: 21 respuestas." id="0" name="image5.png"/>
+                    <pic:cNvPr descr="Gráfico de respuestas de formularios. Título de la pregunta: ¿Cuánto tiempo le toma generalmente obtener la información que necesita del departamento de recursos humanos?. Número de respuestas: 21 respuestas." id="0" name="image1.png"/>
                     <pic:cNvPicPr preferRelativeResize="0"/>
                   </pic:nvPicPr>
                   <pic:blipFill>
@@ -3776,12 +3776,12 @@
           <wp:inline distB="114300" distT="114300" distL="114300" distR="114300">
             <wp:extent cx="5731200" cy="2425700"/>
             <wp:effectExtent b="0" l="0" r="0" t="0"/>
-            <wp:docPr descr="Gráfico de respuestas de formularios. Título de la pregunta: ¿Le gustaría tener más visibilidad sobre el estado de sus solicitudes?. Número de respuestas: 21 respuestas." id="10" name="image15.png"/>
+            <wp:docPr descr="Gráfico de respuestas de formularios. Título de la pregunta: ¿Le gustaría tener más visibilidad sobre el estado de sus solicitudes?. Número de respuestas: 21 respuestas." id="10" name="image7.png"/>
             <a:graphic>
               <a:graphicData uri="http://schemas.openxmlformats.org/drawingml/2006/picture">
                 <pic:pic>
                   <pic:nvPicPr>
-                    <pic:cNvPr descr="Gráfico de respuestas de formularios. Título de la pregunta: ¿Le gustaría tener más visibilidad sobre el estado de sus solicitudes?. Número de respuestas: 21 respuestas." id="0" name="image15.png"/>
+                    <pic:cNvPr descr="Gráfico de respuestas de formularios. Título de la pregunta: ¿Le gustaría tener más visibilidad sobre el estado de sus solicitudes?. Número de respuestas: 21 respuestas." id="0" name="image7.png"/>
                     <pic:cNvPicPr preferRelativeResize="0"/>
                   </pic:nvPicPr>
                   <pic:blipFill>
@@ -4276,12 +4276,12 @@
           <wp:inline distB="114300" distT="114300" distL="114300" distR="114300">
             <wp:extent cx="5731200" cy="2616200"/>
             <wp:effectExtent b="0" l="0" r="0" t="0"/>
-            <wp:docPr descr="Gráfico de respuestas de formularios. Título de la pregunta: ¿Cree que el área de recursos humanos gestiona de manera adecuada la disponibilidad y el acceso a su información?. Número de respuestas: 21 respuestas." id="5" name="image9.png"/>
+            <wp:docPr descr="Gráfico de respuestas de formularios. Título de la pregunta: ¿Cree que el área de recursos humanos gestiona de manera adecuada la disponibilidad y el acceso a su información?. Número de respuestas: 21 respuestas." id="5" name="image6.png"/>
             <a:graphic>
               <a:graphicData uri="http://schemas.openxmlformats.org/drawingml/2006/picture">
                 <pic:pic>
                   <pic:nvPicPr>
-                    <pic:cNvPr descr="Gráfico de respuestas de formularios. Título de la pregunta: ¿Cree que el área de recursos humanos gestiona de manera adecuada la disponibilidad y el acceso a su información?. Número de respuestas: 21 respuestas." id="0" name="image9.png"/>
+                    <pic:cNvPr descr="Gráfico de respuestas de formularios. Título de la pregunta: ¿Cree que el área de recursos humanos gestiona de manera adecuada la disponibilidad y el acceso a su información?. Número de respuestas: 21 respuestas." id="0" name="image6.png"/>
                     <pic:cNvPicPr preferRelativeResize="0"/>
                   </pic:nvPicPr>
                   <pic:blipFill>
@@ -4792,12 +4792,12 @@
           <wp:inline distB="114300" distT="114300" distL="114300" distR="114300">
             <wp:extent cx="5731200" cy="2425700"/>
             <wp:effectExtent b="0" l="0" r="0" t="0"/>
-            <wp:docPr descr="Gráfico de respuestas de formularios. Título de la pregunta: ¿Su sistema cuenta con un servicio que le facilite la certificación al personal?. Número de respuestas: 21 respuestas." id="1" name="image11.png"/>
+            <wp:docPr descr="Gráfico de respuestas de formularios. Título de la pregunta: ¿Su sistema cuenta con un servicio que le facilite la certificación al personal?. Número de respuestas: 21 respuestas." id="1" name="image2.png"/>
             <a:graphic>
               <a:graphicData uri="http://schemas.openxmlformats.org/drawingml/2006/picture">
                 <pic:pic>
                   <pic:nvPicPr>
-                    <pic:cNvPr descr="Gráfico de respuestas de formularios. Título de la pregunta: ¿Su sistema cuenta con un servicio que le facilite la certificación al personal?. Número de respuestas: 21 respuestas." id="0" name="image11.png"/>
+                    <pic:cNvPr descr="Gráfico de respuestas de formularios. Título de la pregunta: ¿Su sistema cuenta con un servicio que le facilite la certificación al personal?. Número de respuestas: 21 respuestas." id="0" name="image2.png"/>
                     <pic:cNvPicPr preferRelativeResize="0"/>
                   </pic:nvPicPr>
                   <pic:blipFill>
@@ -5320,12 +5320,12 @@
           <wp:inline distB="114300" distT="114300" distL="114300" distR="114300">
             <wp:extent cx="5731200" cy="2413000"/>
             <wp:effectExtent b="0" l="0" r="0" t="0"/>
-            <wp:docPr descr="Gráfico de respuestas de formularios. Título de la pregunta: ¿Su sistema actual cuenta con una opción de consulta de horarios?. Número de respuestas: 30 respuestas." id="11" name="image1.png"/>
+            <wp:docPr descr="Gráfico de respuestas de formularios. Título de la pregunta: ¿Su sistema actual cuenta con una opción de consulta de horarios?. Número de respuestas: 30 respuestas." id="11" name="image15.png"/>
             <a:graphic>
               <a:graphicData uri="http://schemas.openxmlformats.org/drawingml/2006/picture">
                 <pic:pic>
                   <pic:nvPicPr>
-                    <pic:cNvPr descr="Gráfico de respuestas de formularios. Título de la pregunta: ¿Su sistema actual cuenta con una opción de consulta de horarios?. Número de respuestas: 30 respuestas." id="0" name="image1.png"/>
+                    <pic:cNvPr descr="Gráfico de respuestas de formularios. Título de la pregunta: ¿Su sistema actual cuenta con una opción de consulta de horarios?. Número de respuestas: 30 respuestas." id="0" name="image15.png"/>
                     <pic:cNvPicPr preferRelativeResize="0"/>
                   </pic:nvPicPr>
                   <pic:blipFill>
@@ -5802,12 +5802,12 @@
           <wp:inline distB="114300" distT="114300" distL="114300" distR="114300">
             <wp:extent cx="5731200" cy="2425700"/>
             <wp:effectExtent b="0" l="0" r="0" t="0"/>
-            <wp:docPr descr="Gráfico de respuestas de formularios. Título de la pregunta: Si cuenta con los procesos digitalizados ¿Es eficiente?. Número de respuestas: 21 respuestas." id="6" name="image4.png"/>
+            <wp:docPr descr="Gráfico de respuestas de formularios. Título de la pregunta: Si cuenta con los procesos digitalizados ¿Es eficiente?. Número de respuestas: 21 respuestas." id="6" name="image11.png"/>
             <a:graphic>
               <a:graphicData uri="http://schemas.openxmlformats.org/drawingml/2006/picture">
                 <pic:pic>
                   <pic:nvPicPr>
-                    <pic:cNvPr descr="Gráfico de respuestas de formularios. Título de la pregunta: Si cuenta con los procesos digitalizados ¿Es eficiente?. Número de respuestas: 21 respuestas." id="0" name="image4.png"/>
+                    <pic:cNvPr descr="Gráfico de respuestas de formularios. Título de la pregunta: Si cuenta con los procesos digitalizados ¿Es eficiente?. Número de respuestas: 21 respuestas." id="0" name="image11.png"/>
                     <pic:cNvPicPr preferRelativeResize="0"/>
                   </pic:nvPicPr>
                   <pic:blipFill>
@@ -6494,12 +6494,12 @@
           <wp:inline distB="114300" distT="114300" distL="114300" distR="114300">
             <wp:extent cx="5731200" cy="2616200"/>
             <wp:effectExtent b="0" l="0" r="0" t="0"/>
-            <wp:docPr descr="Gráfico de respuestas de formularios. Título de la pregunta: ¿Qué tan importante le parece que los procesos de recursos humanos se digitalicen completamente?. Número de respuestas: 21 respuestas." id="7" name="image14.png"/>
+            <wp:docPr descr="Gráfico de respuestas de formularios. Título de la pregunta: ¿Qué tan importante le parece que los procesos de recursos humanos se digitalicen completamente?. Número de respuestas: 21 respuestas." id="7" name="image4.png"/>
             <a:graphic>
               <a:graphicData uri="http://schemas.openxmlformats.org/drawingml/2006/picture">
                 <pic:pic>
                   <pic:nvPicPr>
-                    <pic:cNvPr descr="Gráfico de respuestas de formularios. Título de la pregunta: ¿Qué tan importante le parece que los procesos de recursos humanos se digitalicen completamente?. Número de respuestas: 21 respuestas." id="0" name="image14.png"/>
+                    <pic:cNvPr descr="Gráfico de respuestas de formularios. Título de la pregunta: ¿Qué tan importante le parece que los procesos de recursos humanos se digitalicen completamente?. Número de respuestas: 21 respuestas." id="0" name="image4.png"/>
                     <pic:cNvPicPr preferRelativeResize="0"/>
                   </pic:nvPicPr>
                   <pic:blipFill>
@@ -7070,12 +7070,12 @@
           <wp:inline distB="114300" distT="114300" distL="114300" distR="114300">
             <wp:extent cx="5731200" cy="2616200"/>
             <wp:effectExtent b="0" l="0" r="0" t="0"/>
-            <wp:docPr descr="Gráfico de respuestas de formularios. Título de la pregunta: ¿Considera que un nuevo sistema digital mejorará la eficiencia de los procesos de recursos humanos en la empresa?. Número de respuestas: 21 respuestas." id="16" name="image13.png"/>
+            <wp:docPr descr="Gráfico de respuestas de formularios. Título de la pregunta: ¿Considera que un nuevo sistema digital mejorará la eficiencia de los procesos de recursos humanos en la empresa?. Número de respuestas: 21 respuestas." id="16" name="image16.png"/>
             <a:graphic>
               <a:graphicData uri="http://schemas.openxmlformats.org/drawingml/2006/picture">
                 <pic:pic>
                   <pic:nvPicPr>
-                    <pic:cNvPr descr="Gráfico de respuestas de formularios. Título de la pregunta: ¿Considera que un nuevo sistema digital mejorará la eficiencia de los procesos de recursos humanos en la empresa?. Número de respuestas: 21 respuestas." id="0" name="image13.png"/>
+                    <pic:cNvPr descr="Gráfico de respuestas de formularios. Título de la pregunta: ¿Considera que un nuevo sistema digital mejorará la eficiencia de los procesos de recursos humanos en la empresa?. Número de respuestas: 21 respuestas." id="0" name="image16.png"/>
                     <pic:cNvPicPr preferRelativeResize="0"/>
                   </pic:nvPicPr>
                   <pic:blipFill>
@@ -7714,12 +7714,12 @@
           <wp:inline distB="114300" distT="114300" distL="114300" distR="114300">
             <wp:extent cx="5731200" cy="2425700"/>
             <wp:effectExtent b="0" l="0" r="0" t="0"/>
-            <wp:docPr descr="Gráfico de respuestas de formularios. Título de la pregunta: ¿Cuál es su nivel de satisfacción general con la gestión de recursos humanos de la empresa?. Número de respuestas: 21 respuestas." id="14" name="image16.png"/>
+            <wp:docPr descr="Gráfico de respuestas de formularios. Título de la pregunta: ¿Cuál es su nivel de satisfacción general con la gestión de recursos humanos de la empresa?. Número de respuestas: 21 respuestas." id="14" name="image13.png"/>
             <a:graphic>
               <a:graphicData uri="http://schemas.openxmlformats.org/drawingml/2006/picture">
                 <pic:pic>
                   <pic:nvPicPr>
-                    <pic:cNvPr descr="Gráfico de respuestas de formularios. Título de la pregunta: ¿Cuál es su nivel de satisfacción general con la gestión de recursos humanos de la empresa?. Número de respuestas: 21 respuestas." id="0" name="image16.png"/>
+                    <pic:cNvPr descr="Gráfico de respuestas de formularios. Título de la pregunta: ¿Cuál es su nivel de satisfacción general con la gestión de recursos humanos de la empresa?. Número de respuestas: 21 respuestas." id="0" name="image13.png"/>
                     <pic:cNvPicPr preferRelativeResize="0"/>
                   </pic:nvPicPr>
                   <pic:blipFill>
@@ -8285,12 +8285,12 @@
           <wp:inline distB="114300" distT="114300" distL="114300" distR="114300">
             <wp:extent cx="5731200" cy="2425700"/>
             <wp:effectExtent b="0" l="0" r="0" t="0"/>
-            <wp:docPr descr="Gráfico de respuestas de formularios. Título de la pregunta: ¿El sistema que tiene actualmente cuenta con un método eficiente de reclutamiento?. Número de respuestas: 21 respuestas." id="2" name="image2.png"/>
+            <wp:docPr descr="Gráfico de respuestas de formularios. Título de la pregunta: ¿El sistema que tiene actualmente cuenta con un método eficiente de reclutamiento?. Número de respuestas: 21 respuestas." id="2" name="image5.png"/>
             <a:graphic>
               <a:graphicData uri="http://schemas.openxmlformats.org/drawingml/2006/picture">
                 <pic:pic>
                   <pic:nvPicPr>
-                    <pic:cNvPr descr="Gráfico de respuestas de formularios. Título de la pregunta: ¿El sistema que tiene actualmente cuenta con un método eficiente de reclutamiento?. Número de respuestas: 21 respuestas." id="0" name="image2.png"/>
+                    <pic:cNvPr descr="Gráfico de respuestas de formularios. Título de la pregunta: ¿El sistema que tiene actualmente cuenta con un método eficiente de reclutamiento?. Número de respuestas: 21 respuestas." id="0" name="image5.png"/>
                     <pic:cNvPicPr preferRelativeResize="0"/>
                   </pic:nvPicPr>
                   <pic:blipFill>
@@ -8828,12 +8828,12 @@
           <wp:inline distB="114300" distT="114300" distL="114300" distR="114300">
             <wp:extent cx="5731200" cy="2425700"/>
             <wp:effectExtent b="0" l="0" r="0" t="0"/>
-            <wp:docPr descr="Gráfico de respuestas de formularios. Título de la pregunta: ¿Considera que un sistema de publicaciones facilitaría la comunicación entre el personal?. Número de respuestas: 21 respuestas." id="13" name="image3.png"/>
+            <wp:docPr descr="Gráfico de respuestas de formularios. Título de la pregunta: ¿Considera que un sistema de publicaciones facilitaría la comunicación entre el personal?. Número de respuestas: 21 respuestas." id="13" name="image10.png"/>
             <a:graphic>
               <a:graphicData uri="http://schemas.openxmlformats.org/drawingml/2006/picture">
                 <pic:pic>
                   <pic:nvPicPr>
-                    <pic:cNvPr descr="Gráfico de respuestas de formularios. Título de la pregunta: ¿Considera que un sistema de publicaciones facilitaría la comunicación entre el personal?. Número de respuestas: 21 respuestas." id="0" name="image3.png"/>
+                    <pic:cNvPr descr="Gráfico de respuestas de formularios. Título de la pregunta: ¿Considera que un sistema de publicaciones facilitaría la comunicación entre el personal?. Número de respuestas: 21 respuestas." id="0" name="image10.png"/>
                     <pic:cNvPicPr preferRelativeResize="0"/>
                   </pic:nvPicPr>
                   <pic:blipFill>

</xml_diff>